<commit_message>
updating directory pathing and relevant files
</commit_message>
<xml_diff>
--- a/Regular Documentation/CE301 Project Abstract.docx
+++ b/Regular Documentation/CE301 Project Abstract.docx
@@ -1,6 +1,6 @@
 
 <file path=word/document.xml><?xml version="1.0" encoding="utf-8"?>
-<w:document xmlns:wpc="http://schemas.microsoft.com/office/word/2010/wordprocessingCanvas" xmlns:cx="http://schemas.microsoft.com/office/drawing/2014/chartex" xmlns:cx1="http://schemas.microsoft.com/office/drawing/2015/9/8/chartex" xmlns:cx2="http://schemas.microsoft.com/office/drawing/2015/10/21/chartex" xmlns:cx3="http://schemas.microsoft.com/office/drawing/2016/5/9/chartex" xmlns:cx4="http://schemas.microsoft.com/office/drawing/2016/5/10/chartex" xmlns:cx5="http://schemas.microsoft.com/office/drawing/2016/5/11/chartex" xmlns:cx6="http://schemas.microsoft.com/office/drawing/2016/5/12/chartex" xmlns:cx7="http://schemas.microsoft.com/office/drawing/2016/5/13/chartex" xmlns:cx8="http://schemas.microsoft.com/office/drawing/2016/5/14/chartex" xmlns:mc="http://schemas.openxmlformats.org/markup-compatibility/2006" xmlns:aink="http://schemas.microsoft.com/office/drawing/2016/ink" xmlns:am3d="http://schemas.microsoft.com/office/drawing/2017/model3d" xmlns:o="urn:schemas-microsoft-com:office:office" xmlns:r="http://schemas.openxmlformats.org/officeDocument/2006/relationships" xmlns:m="http://schemas.openxmlformats.org/officeDocument/2006/math" xmlns:v="urn:schemas-microsoft-com:vml" xmlns:wp14="http://schemas.microsoft.com/office/word/2010/wordprocessingDrawing" xmlns:wp="http://schemas.openxmlformats.org/drawingml/2006/wordprocessingDrawing" xmlns:w10="urn:schemas-microsoft-com:office:word" xmlns:w="http://schemas.openxmlformats.org/wordprocessingml/2006/main" xmlns:w14="http://schemas.microsoft.com/office/word/2010/wordml" xmlns:w15="http://schemas.microsoft.com/office/word/2012/wordml" xmlns:w16cex="http://schemas.microsoft.com/office/word/2018/wordml/cex" xmlns:w16cid="http://schemas.microsoft.com/office/word/2016/wordml/cid" xmlns:w16="http://schemas.microsoft.com/office/word/2018/wordml" xmlns:w16se="http://schemas.microsoft.com/office/word/2015/wordml/symex" xmlns:wpg="http://schemas.microsoft.com/office/word/2010/wordprocessingGroup" xmlns:wpi="http://schemas.microsoft.com/office/word/2010/wordprocessingInk" xmlns:wne="http://schemas.microsoft.com/office/word/2006/wordml" xmlns:wps="http://schemas.microsoft.com/office/word/2010/wordprocessingShape" mc:Ignorable="w14 w15 w16se w16cid w16 w16cex wp14">
+<w:document xmlns:wpc="http://schemas.microsoft.com/office/word/2010/wordprocessingCanvas" xmlns:cx="http://schemas.microsoft.com/office/drawing/2014/chartex" xmlns:cx1="http://schemas.microsoft.com/office/drawing/2015/9/8/chartex" xmlns:cx2="http://schemas.microsoft.com/office/drawing/2015/10/21/chartex" xmlns:cx3="http://schemas.microsoft.com/office/drawing/2016/5/9/chartex" xmlns:cx4="http://schemas.microsoft.com/office/drawing/2016/5/10/chartex" xmlns:cx5="http://schemas.microsoft.com/office/drawing/2016/5/11/chartex" xmlns:cx6="http://schemas.microsoft.com/office/drawing/2016/5/12/chartex" xmlns:cx7="http://schemas.microsoft.com/office/drawing/2016/5/13/chartex" xmlns:cx8="http://schemas.microsoft.com/office/drawing/2016/5/14/chartex" xmlns:mc="http://schemas.openxmlformats.org/markup-compatibility/2006" xmlns:aink="http://schemas.microsoft.com/office/drawing/2016/ink" xmlns:am3d="http://schemas.microsoft.com/office/drawing/2017/model3d" xmlns:o="urn:schemas-microsoft-com:office:office" xmlns:r="http://schemas.openxmlformats.org/officeDocument/2006/relationships" xmlns:m="http://schemas.openxmlformats.org/officeDocument/2006/math" xmlns:v="urn:schemas-microsoft-com:vml" xmlns:wp14="http://schemas.microsoft.com/office/word/2010/wordprocessingDrawing" xmlns:wp="http://schemas.openxmlformats.org/drawingml/2006/wordprocessingDrawing" xmlns:w10="urn:schemas-microsoft-com:office:word" xmlns:w="http://schemas.openxmlformats.org/wordprocessingml/2006/main" xmlns:w14="http://schemas.microsoft.com/office/word/2010/wordml" xmlns:w15="http://schemas.microsoft.com/office/word/2012/wordml" xmlns:w16cid="http://schemas.microsoft.com/office/word/2016/wordml/cid" xmlns:w16se="http://schemas.microsoft.com/office/word/2015/wordml/symex" xmlns:wpg="http://schemas.microsoft.com/office/word/2010/wordprocessingGroup" xmlns:wpi="http://schemas.microsoft.com/office/word/2010/wordprocessingInk" xmlns:wne="http://schemas.microsoft.com/office/word/2006/wordml" xmlns:wps="http://schemas.microsoft.com/office/word/2010/wordprocessingShape" mc:Ignorable="w14 w15 w16se w16cid wp14">
   <w:body>
     <w:p>
       <w:pPr>
@@ -117,6 +117,14 @@
           <w:szCs w:val="24"/>
         </w:rPr>
         <w:t xml:space="preserve"> </w:t>
+      </w:r>
+      <w:r>
+        <w:rPr>
+          <w:rFonts w:ascii="Arial" w:hAnsi="Arial" w:cs="Arial"/>
+          <w:sz w:val="23"/>
+          <w:szCs w:val="23"/>
+        </w:rPr>
+        <w:t xml:space="preserve">Professor </w:t>
       </w:r>
       <w:r>
         <w:rPr>
@@ -166,14 +174,8 @@
         </w:rPr>
         <w:t>Abstract</w:t>
       </w:r>
-      <w:r>
-        <w:rPr>
-          <w:rFonts w:ascii="Arial" w:hAnsi="Arial" w:cs="Arial"/>
-          <w:sz w:val="23"/>
-          <w:szCs w:val="23"/>
-        </w:rPr>
-        <w:t>.</w:t>
-      </w:r>
+      <w:bookmarkStart w:id="0" w:name="_GoBack"/>
+      <w:bookmarkEnd w:id="0"/>
     </w:p>
     <w:p>
       <w:pPr>
@@ -196,8 +198,6 @@
         </w:rPr>
         <w:t>Intro</w:t>
       </w:r>
-      <w:bookmarkStart w:id="0" w:name="_GoBack"/>
-      <w:bookmarkEnd w:id="0"/>
     </w:p>
     <w:p>
       <w:pPr>
@@ -1473,12 +1473,8 @@
 </w:document>
 </file>
 
-<file path=word/numbering.xml><?xml version="1.0" encoding="utf-8"?>
-<w:numbering xmlns:wpc="http://schemas.microsoft.com/office/word/2010/wordprocessingCanvas" xmlns:cx="http://schemas.microsoft.com/office/drawing/2014/chartex" xmlns:cx1="http://schemas.microsoft.com/office/drawing/2015/9/8/chartex" xmlns:cx2="http://schemas.microsoft.com/office/drawing/2015/10/21/chartex" xmlns:cx3="http://schemas.microsoft.com/office/drawing/2016/5/9/chartex" xmlns:cx4="http://schemas.microsoft.com/office/drawing/2016/5/10/chartex" xmlns:cx5="http://schemas.microsoft.com/office/drawing/2016/5/11/chartex" xmlns:cx6="http://schemas.microsoft.com/office/drawing/2016/5/12/chartex" xmlns:cx7="http://schemas.microsoft.com/office/drawing/2016/5/13/chartex" xmlns:cx8="http://schemas.microsoft.com/office/drawing/2016/5/14/chartex" xmlns:mc="http://schemas.openxmlformats.org/markup-compatibility/2006" xmlns:aink="http://schemas.microsoft.com/office/drawing/2016/ink" xmlns:am3d="http://schemas.microsoft.com/office/drawing/2017/model3d" xmlns:o="urn:schemas-microsoft-com:office:office" xmlns:r="http://schemas.openxmlformats.org/officeDocument/2006/relationships" xmlns:m="http://schemas.openxmlformats.org/officeDocument/2006/math" xmlns:v="urn:schemas-microsoft-com:vml" xmlns:wp14="http://schemas.microsoft.com/office/word/2010/wordprocessingDrawing" xmlns:wp="http://schemas.openxmlformats.org/drawingml/2006/wordprocessingDrawing" xmlns:w10="urn:schemas-microsoft-com:office:word" xmlns:w="http://schemas.openxmlformats.org/wordprocessingml/2006/main" xmlns:w14="http://schemas.microsoft.com/office/word/2010/wordml" xmlns:w15="http://schemas.microsoft.com/office/word/2012/wordml" xmlns:w16cex="http://schemas.microsoft.com/office/word/2018/wordml/cex" xmlns:w16cid="http://schemas.microsoft.com/office/word/2016/wordml/cid" xmlns:w16="http://schemas.microsoft.com/office/word/2018/wordml" xmlns:w16se="http://schemas.microsoft.com/office/word/2015/wordml/symex" xmlns:wpg="http://schemas.microsoft.com/office/word/2010/wordprocessingGroup" xmlns:wpi="http://schemas.microsoft.com/office/word/2010/wordprocessingInk" xmlns:wne="http://schemas.microsoft.com/office/word/2006/wordml" xmlns:wps="http://schemas.microsoft.com/office/word/2010/wordprocessingShape" mc:Ignorable="w14 w15 w16se w16cid w16 w16cex wp14"/>
-</file>
-
 <file path=word/styles.xml><?xml version="1.0" encoding="utf-8"?>
-<w:styles xmlns:mc="http://schemas.openxmlformats.org/markup-compatibility/2006" xmlns:r="http://schemas.openxmlformats.org/officeDocument/2006/relationships" xmlns:w="http://schemas.openxmlformats.org/wordprocessingml/2006/main" xmlns:w14="http://schemas.microsoft.com/office/word/2010/wordml" xmlns:w15="http://schemas.microsoft.com/office/word/2012/wordml" xmlns:w16cex="http://schemas.microsoft.com/office/word/2018/wordml/cex" xmlns:w16cid="http://schemas.microsoft.com/office/word/2016/wordml/cid" xmlns:w16="http://schemas.microsoft.com/office/word/2018/wordml" xmlns:w16se="http://schemas.microsoft.com/office/word/2015/wordml/symex" mc:Ignorable="w14 w15 w16se w16cid w16 w16cex">
+<w:styles xmlns:mc="http://schemas.openxmlformats.org/markup-compatibility/2006" xmlns:r="http://schemas.openxmlformats.org/officeDocument/2006/relationships" xmlns:w="http://schemas.openxmlformats.org/wordprocessingml/2006/main" xmlns:w14="http://schemas.microsoft.com/office/word/2010/wordml" xmlns:w15="http://schemas.microsoft.com/office/word/2012/wordml" xmlns:w16cid="http://schemas.microsoft.com/office/word/2016/wordml/cid" xmlns:w16se="http://schemas.microsoft.com/office/word/2015/wordml/symex" mc:Ignorable="w14 w15 w16se w16cid">
   <w:docDefaults>
     <w:rPrDefault>
       <w:rPr>
@@ -1494,7 +1490,7 @@
       </w:pPr>
     </w:pPrDefault>
   </w:docDefaults>
-  <w:latentStyles w:defLockedState="0" w:defUIPriority="99" w:defSemiHidden="0" w:defUnhideWhenUsed="0" w:defQFormat="0" w:count="376">
+  <w:latentStyles w:defLockedState="0" w:defUIPriority="99" w:defSemiHidden="0" w:defUnhideWhenUsed="0" w:defQFormat="0" w:count="377">
     <w:lsdException w:name="Normal" w:uiPriority="0" w:qFormat="1"/>
     <w:lsdException w:name="heading 1" w:uiPriority="9" w:qFormat="1"/>
     <w:lsdException w:name="heading 2" w:semiHidden="1" w:uiPriority="9" w:unhideWhenUsed="1" w:qFormat="1"/>
@@ -1600,7 +1596,6 @@
     <w:lsdException w:name="HTML Sample" w:semiHidden="1" w:unhideWhenUsed="1"/>
     <w:lsdException w:name="HTML Typewriter" w:semiHidden="1" w:unhideWhenUsed="1"/>
     <w:lsdException w:name="HTML Variable" w:semiHidden="1" w:unhideWhenUsed="1"/>
-    <w:lsdException w:name="Normal Table" w:semiHidden="1" w:unhideWhenUsed="1"/>
     <w:lsdException w:name="annotation subject" w:semiHidden="1" w:unhideWhenUsed="1"/>
     <w:lsdException w:name="No List" w:semiHidden="1" w:unhideWhenUsed="1"/>
     <w:lsdException w:name="Outline List 1" w:semiHidden="1" w:unhideWhenUsed="1"/>
@@ -1642,12 +1637,13 @@
     <w:lsdException w:name="Table 3D effects 3" w:semiHidden="1" w:unhideWhenUsed="1"/>
     <w:lsdException w:name="Table Contemporary" w:semiHidden="1" w:unhideWhenUsed="1"/>
     <w:lsdException w:name="Table Elegant" w:semiHidden="1" w:unhideWhenUsed="1"/>
+    <w:lsdException w:name="Table Professional" w:semiHidden="1" w:unhideWhenUsed="1"/>
     <w:lsdException w:name="Table Subtle 1" w:semiHidden="1" w:unhideWhenUsed="1"/>
     <w:lsdException w:name="Table Subtle 2" w:semiHidden="1" w:unhideWhenUsed="1"/>
-    <w:lsdException w:name="Table Web 3" w:semiHidden="1" w:unhideWhenUsed="1"/>
+    <w:lsdException w:name="Table Web 1" w:semiHidden="1" w:unhideWhenUsed="1"/>
+    <w:lsdException w:name="Table Web 2" w:semiHidden="1" w:unhideWhenUsed="1"/>
     <w:lsdException w:name="Balloon Text" w:semiHidden="1" w:unhideWhenUsed="1"/>
     <w:lsdException w:name="Table Grid" w:uiPriority="39"/>
-    <w:lsdException w:name="Table Theme" w:semiHidden="1" w:unhideWhenUsed="1"/>
     <w:lsdException w:name="Placeholder Text" w:semiHidden="1"/>
     <w:lsdException w:name="No Spacing" w:uiPriority="1" w:qFormat="1"/>
     <w:lsdException w:name="Light Shading" w:uiPriority="60"/>
@@ -1868,6 +1864,7 @@
     <w:lsdException w:name="Hashtag" w:semiHidden="1" w:unhideWhenUsed="1"/>
     <w:lsdException w:name="Unresolved Mention" w:semiHidden="1" w:unhideWhenUsed="1"/>
     <w:lsdException w:name="Smart Link" w:semiHidden="1" w:unhideWhenUsed="1"/>
+    <w:lsdException w:name="Smart Link Error" w:semiHidden="1" w:unhideWhenUsed="1"/>
   </w:latentStyles>
   <w:style w:type="paragraph" w:default="1" w:styleId="Normal">
     <w:name w:val="Normal"/>
@@ -2199,21 +2196,6 @@
 </file>
 
 <file path=customXml/item1.xml><?xml version="1.0" encoding="utf-8"?>
-<?mso-contentType ?>
-<FormTemplates xmlns="http://schemas.microsoft.com/sharepoint/v3/contenttype/forms">
-  <Display>DocumentLibraryForm</Display>
-  <Edit>DocumentLibraryForm</Edit>
-  <New>DocumentLibraryForm</New>
-</FormTemplates>
-</file>
-
-<file path=customXml/item2.xml><?xml version="1.0" encoding="utf-8"?>
-<p:properties xmlns:p="http://schemas.microsoft.com/office/2006/metadata/properties" xmlns:xsi="http://www.w3.org/2001/XMLSchema-instance" xmlns:pc="http://schemas.microsoft.com/office/infopath/2007/PartnerControls">
-  <documentManagement/>
-</p:properties>
-</file>
-
-<file path=customXml/item3.xml><?xml version="1.0" encoding="utf-8"?>
 <ct:contentTypeSchema xmlns:ct="http://schemas.microsoft.com/office/2006/metadata/contentType" xmlns:ma="http://schemas.microsoft.com/office/2006/metadata/properties/metaAttributes" ct:_="" ma:_="" ma:contentTypeName="Document" ma:contentTypeID="0x0101006BE701F7DDCBAC468231D4B134D8EEA4" ma:contentTypeVersion="12" ma:contentTypeDescription="Create a new document." ma:contentTypeScope="" ma:versionID="91771ff2d9c95f81197e8973feb6c51d">
   <xsd:schema xmlns:xsd="http://www.w3.org/2001/XMLSchema" xmlns:xs="http://www.w3.org/2001/XMLSchema" xmlns:p="http://schemas.microsoft.com/office/2006/metadata/properties" xmlns:ns3="6276ff43-aa37-4cba-834d-a7d268df1843" xmlns:ns4="cf9feb6b-6c52-4439-aff8-baa09d127c08" targetNamespace="http://schemas.microsoft.com/office/2006/metadata/properties" ma:root="true" ma:fieldsID="a648d3095b2d2a07e2d627a663655e53" ns3:_="" ns4:_="">
     <xsd:import namespace="6276ff43-aa37-4cba-834d-a7d268df1843"/>
@@ -2430,10 +2412,36 @@
 </ct:contentTypeSchema>
 </file>
 
+<file path=customXml/item2.xml><?xml version="1.0" encoding="utf-8"?>
+<p:properties xmlns:p="http://schemas.microsoft.com/office/2006/metadata/properties" xmlns:xsi="http://www.w3.org/2001/XMLSchema-instance" xmlns:pc="http://schemas.microsoft.com/office/infopath/2007/PartnerControls">
+  <documentManagement/>
+</p:properties>
+</file>
+
+<file path=customXml/item3.xml><?xml version="1.0" encoding="utf-8"?>
+<?mso-contentType ?>
+<FormTemplates xmlns="http://schemas.microsoft.com/sharepoint/v3/contenttype/forms">
+  <Display>DocumentLibraryForm</Display>
+  <Edit>DocumentLibraryForm</Edit>
+  <New>DocumentLibraryForm</New>
+</FormTemplates>
+</file>
+
 <file path=customXml/itemProps1.xml><?xml version="1.0" encoding="utf-8"?>
-<ds:datastoreItem xmlns:ds="http://schemas.openxmlformats.org/officeDocument/2006/customXml" ds:itemID="{2D708D2B-AF9B-4F4C-BDCC-6860AC92E85A}">
+<ds:datastoreItem xmlns:ds="http://schemas.openxmlformats.org/officeDocument/2006/customXml" ds:itemID="{DAB5D9CB-4D95-4464-8F1F-A6DAC814F02B}">
   <ds:schemaRefs>
-    <ds:schemaRef ds:uri="http://schemas.microsoft.com/sharepoint/v3/contenttype/forms"/>
+    <ds:schemaRef ds:uri="http://schemas.microsoft.com/office/2006/metadata/contentType"/>
+    <ds:schemaRef ds:uri="http://schemas.microsoft.com/office/2006/metadata/properties/metaAttributes"/>
+    <ds:schemaRef ds:uri="http://www.w3.org/2001/XMLSchema"/>
+    <ds:schemaRef ds:uri="http://schemas.microsoft.com/office/2006/metadata/properties"/>
+    <ds:schemaRef ds:uri="6276ff43-aa37-4cba-834d-a7d268df1843"/>
+    <ds:schemaRef ds:uri="cf9feb6b-6c52-4439-aff8-baa09d127c08"/>
+    <ds:schemaRef ds:uri="http://schemas.microsoft.com/office/2006/documentManagement/types"/>
+    <ds:schemaRef ds:uri="http://schemas.microsoft.com/office/infopath/2007/PartnerControls"/>
+    <ds:schemaRef ds:uri="http://schemas.openxmlformats.org/package/2006/metadata/core-properties"/>
+    <ds:schemaRef ds:uri="http://purl.org/dc/elements/1.1/"/>
+    <ds:schemaRef ds:uri="http://purl.org/dc/terms/"/>
+    <ds:schemaRef ds:uri="http://schemas.microsoft.com/internal/obd"/>
   </ds:schemaRefs>
 </ds:datastoreItem>
 </file>
@@ -2456,20 +2464,9 @@
 </file>
 
 <file path=customXml/itemProps3.xml><?xml version="1.0" encoding="utf-8"?>
-<ds:datastoreItem xmlns:ds="http://schemas.openxmlformats.org/officeDocument/2006/customXml" ds:itemID="{DAB5D9CB-4D95-4464-8F1F-A6DAC814F02B}">
+<ds:datastoreItem xmlns:ds="http://schemas.openxmlformats.org/officeDocument/2006/customXml" ds:itemID="{2D708D2B-AF9B-4F4C-BDCC-6860AC92E85A}">
   <ds:schemaRefs>
-    <ds:schemaRef ds:uri="http://schemas.microsoft.com/office/2006/metadata/contentType"/>
-    <ds:schemaRef ds:uri="http://schemas.microsoft.com/office/2006/metadata/properties/metaAttributes"/>
-    <ds:schemaRef ds:uri="http://www.w3.org/2001/XMLSchema"/>
-    <ds:schemaRef ds:uri="http://schemas.microsoft.com/office/2006/metadata/properties"/>
-    <ds:schemaRef ds:uri="6276ff43-aa37-4cba-834d-a7d268df1843"/>
-    <ds:schemaRef ds:uri="cf9feb6b-6c52-4439-aff8-baa09d127c08"/>
-    <ds:schemaRef ds:uri="http://schemas.microsoft.com/office/2006/documentManagement/types"/>
-    <ds:schemaRef ds:uri="http://schemas.microsoft.com/office/infopath/2007/PartnerControls"/>
-    <ds:schemaRef ds:uri="http://schemas.openxmlformats.org/package/2006/metadata/core-properties"/>
-    <ds:schemaRef ds:uri="http://purl.org/dc/elements/1.1/"/>
-    <ds:schemaRef ds:uri="http://purl.org/dc/terms/"/>
-    <ds:schemaRef ds:uri="http://schemas.microsoft.com/internal/obd"/>
+    <ds:schemaRef ds:uri="http://schemas.microsoft.com/sharepoint/v3/contenttype/forms"/>
   </ds:schemaRefs>
 </ds:datastoreItem>
 </file>
</xml_diff>